<commit_message>
Finalized lab 1 stuff
</commit_message>
<xml_diff>
--- a/Use Case Diagram and Description/Use Case Description 0.0.4.docx
+++ b/Use Case Diagram and Description/Use Case Description 0.0.4.docx
@@ -793,13 +793,7 @@
               <w:rPr>
                 <w:lang w:val="en-SG"/>
               </w:rPr>
-              <w:t>Emergency Situations</w:t>
-            </w:r>
-            <w:r>
-              <w:rPr>
-                <w:lang w:val="en-SG"/>
-              </w:rPr>
-              <w:t xml:space="preserve"> and Display Other Useful Information)</w:t>
+              <w:t>Emergency Situations and Display Other Useful Information)</w:t>
             </w:r>
           </w:p>
         </w:tc>
@@ -5917,6 +5911,12 @@
             <w:r>
               <w:t>Log in</w:t>
             </w:r>
+            <w:r>
+              <w:t xml:space="preserve">, Dispatch </w:t>
+            </w:r>
+            <w:r>
+              <w:t>to Departments</w:t>
+            </w:r>
           </w:p>
         </w:tc>
       </w:tr>
@@ -6748,7 +6748,34 @@
                 <w:szCs w:val="22"/>
                 <w:u w:color="000000"/>
               </w:rPr>
-              <w:t>Distribute Emergency</w:t>
+              <w:t>Di</w:t>
+            </w:r>
+            <w:r>
+              <w:rPr>
+                <w:rFonts w:eastAsia="Cambria" w:cs="Cambria"/>
+                <w:color w:val="000000"/>
+                <w:szCs w:val="22"/>
+                <w:u w:color="000000"/>
+              </w:rPr>
+              <w:t>spatch</w:t>
+            </w:r>
+            <w:r>
+              <w:rPr>
+                <w:rFonts w:eastAsia="Cambria" w:cs="Cambria"/>
+                <w:color w:val="000000"/>
+                <w:szCs w:val="22"/>
+                <w:u w:color="000000"/>
+              </w:rPr>
+              <w:t xml:space="preserve"> </w:t>
+            </w:r>
+            <w:r>
+              <w:rPr>
+                <w:rFonts w:eastAsia="Cambria" w:cs="Cambria"/>
+                <w:color w:val="000000"/>
+                <w:szCs w:val="22"/>
+                <w:u w:color="000000"/>
+              </w:rPr>
+              <w:t>to Departments</w:t>
             </w:r>
           </w:p>
         </w:tc>
@@ -7213,7 +7240,34 @@
                 <w:szCs w:val="22"/>
                 <w:u w:color="000000"/>
               </w:rPr>
-              <w:t>For Distribute Emergency to be complete. Compile Status/Public Alert must be executed.</w:t>
+              <w:t xml:space="preserve">For </w:t>
+            </w:r>
+            <w:r>
+              <w:rPr>
+                <w:rFonts w:eastAsia="Cambria" w:cs="Cambria"/>
+                <w:color w:val="000000"/>
+                <w:szCs w:val="22"/>
+                <w:u w:color="000000"/>
+              </w:rPr>
+              <w:t>Dispatch to Departments</w:t>
+            </w:r>
+            <w:r>
+              <w:rPr>
+                <w:rFonts w:eastAsia="Cambria" w:cs="Cambria"/>
+                <w:color w:val="000000"/>
+                <w:szCs w:val="22"/>
+                <w:u w:color="000000"/>
+              </w:rPr>
+              <w:t xml:space="preserve"> </w:t>
+            </w:r>
+            <w:r>
+              <w:rPr>
+                <w:rFonts w:eastAsia="Cambria" w:cs="Cambria"/>
+                <w:color w:val="000000"/>
+                <w:szCs w:val="22"/>
+                <w:u w:color="000000"/>
+              </w:rPr>
+              <w:t>to be complete. Compile Status/Public Alert must be executed.</w:t>
             </w:r>
           </w:p>
         </w:tc>
@@ -7922,7 +7976,7 @@
                 <w:szCs w:val="22"/>
                 <w:u w:color="000000"/>
               </w:rPr>
-              <w:t>in regards to</w:t>
+              <w:t>in regard to</w:t>
             </w:r>
             <w:proofErr w:type="gramEnd"/>
             <w:r>
@@ -12504,8 +12558,6 @@
               </w:rPr>
               <w:t>Manage Incidents</w:t>
             </w:r>
-            <w:bookmarkStart w:id="0" w:name="_GoBack"/>
-            <w:bookmarkEnd w:id="0"/>
           </w:p>
         </w:tc>
       </w:tr>
@@ -15033,8 +15085,10 @@
               <w:rPr>
                 <w:lang w:val="en-SG"/>
               </w:rPr>
-              <w:t>Nil</w:t>
-            </w:r>
+              <w:t>Log in</w:t>
+            </w:r>
+            <w:bookmarkStart w:id="0" w:name="_GoBack"/>
+            <w:bookmarkEnd w:id="0"/>
           </w:p>
         </w:tc>
       </w:tr>
@@ -16681,7 +16735,7 @@
 </file>
 
 <file path=customXml/itemProps1.xml><?xml version="1.0" encoding="utf-8"?>
-<ds:datastoreItem xmlns:ds="http://schemas.openxmlformats.org/officeDocument/2006/customXml" ds:itemID="{35C98FAA-A268-48E8-B8DF-1CF8F28E5F6D}">
+<ds:datastoreItem xmlns:ds="http://schemas.openxmlformats.org/officeDocument/2006/customXml" ds:itemID="{E1F1B821-DC68-4B43-B705-AE3F9237344B}">
   <ds:schemaRefs>
     <ds:schemaRef ds:uri="http://schemas.openxmlformats.org/officeDocument/2006/bibliography"/>
   </ds:schemaRefs>

</xml_diff>